<commit_message>
martes 5-10 ultima hora
</commit_message>
<xml_diff>
--- a/Servicios y procesos/Nuevo Documento de Microsoft Office Word.docx
+++ b/Servicios y procesos/Nuevo Documento de Microsoft Office Word.docx
@@ -48,7 +48,240 @@
           <w:rFonts w:ascii="72 Monospace" w:hAnsi="72 Monospace" w:cs="72 Monospace"/>
           <w:b/>
         </w:rPr>
-        <w:t>Por Ángel Mori Martínez Díez.</w:t>
+        <w:t>Por Á</w:t>
+      </w:r>
+      <w:r>
+        <w:rPr>
+          <w:rFonts w:ascii="72 Monospace" w:hAnsi="72 Monospace" w:cs="72 Monospace"/>
+          <w:b/>
+        </w:rPr>
+        <w:t>ngel Mori Martínez Díez.</w:t>
+      </w:r>
+    </w:p>
+    <w:p>
+      <w:pPr>
+        <w:spacing w:after="0" w:line="240" w:lineRule="auto"/>
+        <w:rPr>
+          <w:rFonts w:ascii="72 Monospace" w:hAnsi="72 Monospace" w:cs="72 Monospace"/>
+        </w:rPr>
+      </w:pPr>
+    </w:p>
+    <w:p>
+      <w:pPr>
+        <w:spacing w:after="0" w:line="240" w:lineRule="auto"/>
+        <w:rPr>
+          <w:rFonts w:ascii="72 Monospace" w:hAnsi="72 Monospace" w:cs="72 Monospace"/>
+          <w:b/>
+        </w:rPr>
+      </w:pPr>
+      <w:r>
+        <w:rPr>
+          <w:rFonts w:ascii="72 Monospace" w:hAnsi="72 Monospace" w:cs="72 Monospace"/>
+          <w:b/>
+        </w:rPr>
+        <w:t>Enunciado:</w:t>
+      </w:r>
+    </w:p>
+    <w:p>
+      <w:pPr>
+        <w:spacing w:after="0" w:line="240" w:lineRule="auto"/>
+        <w:rPr>
+          <w:rFonts w:ascii="72 Monospace" w:hAnsi="72 Monospace" w:cs="72 Monospace"/>
+        </w:rPr>
+      </w:pPr>
+      <w:r>
+        <w:rPr>
+          <w:rFonts w:ascii="72 Monospace" w:hAnsi="72 Monospace" w:cs="72 Monospace"/>
+        </w:rPr>
+        <w:t xml:space="preserve">  Realizar una cronología</w:t>
+      </w:r>
+      <w:r>
+        <w:rPr>
+          <w:rFonts w:ascii="72 Monospace" w:hAnsi="72 Monospace" w:cs="72 Monospace"/>
+        </w:rPr>
+        <w:t xml:space="preserve"> de la ejecución de cuatro procesos en el ordenador</w:t>
+      </w:r>
+      <w:r>
+        <w:rPr>
+          <w:rFonts w:ascii="72 Monospace" w:hAnsi="72 Monospace" w:cs="72 Monospace"/>
+        </w:rPr>
+        <w:t>:</w:t>
+      </w:r>
+    </w:p>
+    <w:p>
+      <w:pPr>
+        <w:spacing w:after="0" w:line="240" w:lineRule="auto"/>
+        <w:rPr>
+          <w:rFonts w:ascii="72 Monospace" w:hAnsi="72 Monospace" w:cs="72 Monospace"/>
+        </w:rPr>
+      </w:pPr>
+      <w:r>
+        <w:rPr>
+          <w:rFonts w:ascii="72 Monospace" w:hAnsi="72 Monospace" w:cs="72 Monospace"/>
+        </w:rPr>
+        <w:t xml:space="preserve">    El proceso </w:t>
+      </w:r>
+      <w:r>
+        <w:rPr>
+          <w:rFonts w:ascii="72 Monospace" w:hAnsi="72 Monospace" w:cs="72 Monospace"/>
+        </w:rPr>
+        <w:t>A</w:t>
+      </w:r>
+      <w:r>
+        <w:rPr>
+          <w:rFonts w:ascii="72 Monospace" w:hAnsi="72 Monospace" w:cs="72 Monospace"/>
+        </w:rPr>
+        <w:t xml:space="preserve"> dura </w:t>
+      </w:r>
+      <w:r>
+        <w:rPr>
+          <w:rFonts w:ascii="72 Monospace" w:hAnsi="72 Monospace" w:cs="72 Monospace"/>
+        </w:rPr>
+        <w:t>5 segundos</w:t>
+      </w:r>
+      <w:r>
+        <w:rPr>
+          <w:rFonts w:ascii="72 Monospace" w:hAnsi="72 Monospace" w:cs="72 Monospace"/>
+        </w:rPr>
+        <w:t>.</w:t>
+      </w:r>
+    </w:p>
+    <w:p>
+      <w:pPr>
+        <w:spacing w:after="0" w:line="240" w:lineRule="auto"/>
+        <w:rPr>
+          <w:rFonts w:ascii="72 Monospace" w:hAnsi="72 Monospace" w:cs="72 Monospace"/>
+        </w:rPr>
+      </w:pPr>
+      <w:r>
+        <w:rPr>
+          <w:rFonts w:ascii="72 Monospace" w:hAnsi="72 Monospace" w:cs="72 Monospace"/>
+        </w:rPr>
+        <w:t xml:space="preserve">    El proceso B dura 3</w:t>
+      </w:r>
+      <w:r>
+        <w:rPr>
+          <w:rFonts w:ascii="72 Monospace" w:hAnsi="72 Monospace" w:cs="72 Monospace"/>
+        </w:rPr>
+        <w:t xml:space="preserve"> segundos</w:t>
+      </w:r>
+      <w:r>
+        <w:rPr>
+          <w:rFonts w:ascii="72 Monospace" w:hAnsi="72 Monospace" w:cs="72 Monospace"/>
+        </w:rPr>
+        <w:t>.</w:t>
+      </w:r>
+    </w:p>
+    <w:p>
+      <w:pPr>
+        <w:spacing w:after="0" w:line="240" w:lineRule="auto"/>
+        <w:rPr>
+          <w:rFonts w:ascii="72 Monospace" w:hAnsi="72 Monospace" w:cs="72 Monospace"/>
+        </w:rPr>
+      </w:pPr>
+      <w:r>
+        <w:rPr>
+          <w:rFonts w:ascii="72 Monospace" w:hAnsi="72 Monospace" w:cs="72 Monospace"/>
+        </w:rPr>
+        <w:t xml:space="preserve">    El proceso C dura 6</w:t>
+      </w:r>
+      <w:r>
+        <w:rPr>
+          <w:rFonts w:ascii="72 Monospace" w:hAnsi="72 Monospace" w:cs="72 Monospace"/>
+        </w:rPr>
+        <w:t xml:space="preserve"> segundos</w:t>
+      </w:r>
+      <w:r>
+        <w:rPr>
+          <w:rFonts w:ascii="72 Monospace" w:hAnsi="72 Monospace" w:cs="72 Monospace"/>
+        </w:rPr>
+        <w:t>.</w:t>
+      </w:r>
+    </w:p>
+    <w:p>
+      <w:pPr>
+        <w:spacing w:after="0" w:line="240" w:lineRule="auto"/>
+        <w:rPr>
+          <w:rFonts w:ascii="72 Monospace" w:hAnsi="72 Monospace" w:cs="72 Monospace"/>
+        </w:rPr>
+      </w:pPr>
+      <w:r>
+        <w:rPr>
+          <w:rFonts w:ascii="72 Monospace" w:hAnsi="72 Monospace" w:cs="72 Monospace"/>
+        </w:rPr>
+        <w:t xml:space="preserve">    El proceso D dura </w:t>
+      </w:r>
+      <w:r>
+        <w:rPr>
+          <w:rFonts w:ascii="72 Monospace" w:hAnsi="72 Monospace" w:cs="72 Monospace"/>
+        </w:rPr>
+        <w:t>5 segundos</w:t>
+      </w:r>
+      <w:r>
+        <w:rPr>
+          <w:rFonts w:ascii="72 Monospace" w:hAnsi="72 Monospace" w:cs="72 Monospace"/>
+        </w:rPr>
+        <w:t>.</w:t>
+      </w:r>
+    </w:p>
+    <w:p>
+      <w:pPr>
+        <w:spacing w:after="0" w:line="240" w:lineRule="auto"/>
+        <w:rPr>
+          <w:rFonts w:ascii="72 Monospace" w:hAnsi="72 Monospace" w:cs="72 Monospace"/>
+        </w:rPr>
+      </w:pPr>
+      <w:r>
+        <w:rPr>
+          <w:rFonts w:ascii="72 Monospace" w:hAnsi="72 Monospace" w:cs="72 Monospace"/>
+        </w:rPr>
+        <w:t xml:space="preserve">  El proceso </w:t>
+      </w:r>
+      <w:r>
+        <w:rPr>
+          <w:rFonts w:ascii="72 Monospace" w:hAnsi="72 Monospace" w:cs="72 Monospace"/>
+        </w:rPr>
+        <w:t>B, a los 2 segundos, necesita 2 segundos la impresora.</w:t>
+      </w:r>
+    </w:p>
+    <w:p>
+      <w:pPr>
+        <w:spacing w:after="0" w:line="240" w:lineRule="auto"/>
+        <w:rPr>
+          <w:rFonts w:ascii="72 Monospace" w:hAnsi="72 Monospace" w:cs="72 Monospace"/>
+        </w:rPr>
+      </w:pPr>
+      <w:r>
+        <w:rPr>
+          <w:rFonts w:ascii="72 Monospace" w:hAnsi="72 Monospace" w:cs="72 Monospace"/>
+        </w:rPr>
+        <w:t xml:space="preserve">  El proceso </w:t>
+      </w:r>
+      <w:r>
+        <w:rPr>
+          <w:rFonts w:ascii="72 Monospace" w:hAnsi="72 Monospace" w:cs="72 Monospace"/>
+        </w:rPr>
+        <w:t>C, a los 4,4 segundos necesita 2 segundos de acceso a disco para una lectura.</w:t>
+      </w:r>
+    </w:p>
+    <w:p>
+      <w:pPr>
+        <w:spacing w:after="0" w:line="240" w:lineRule="auto"/>
+        <w:rPr>
+          <w:rFonts w:ascii="72 Monospace" w:hAnsi="72 Monospace" w:cs="72 Monospace"/>
+        </w:rPr>
+      </w:pPr>
+      <w:r>
+        <w:rPr>
+          <w:rFonts w:ascii="72 Monospace" w:hAnsi="72 Monospace" w:cs="72 Monospace"/>
+        </w:rPr>
+        <w:t xml:space="preserve">  El proceso </w:t>
+      </w:r>
+      <w:r>
+        <w:rPr>
+          <w:rFonts w:ascii="72 Monospace" w:hAnsi="72 Monospace" w:cs="72 Monospace"/>
+        </w:rPr>
+        <w:t>D, a los 4 segundos graba un segundo en el disco duro.</w:t>
       </w:r>
     </w:p>
     <w:p>
@@ -290,115 +523,229 @@
         <w:rPr>
           <w:rFonts w:ascii="72 Monospace" w:hAnsi="72 Monospace" w:cs="72 Monospace"/>
         </w:rPr>
+        <w:t xml:space="preserve">Proceso </w:t>
+      </w:r>
+      <w:r>
+        <w:rPr>
+          <w:rFonts w:ascii="72 Monospace" w:hAnsi="72 Monospace" w:cs="72 Monospace"/>
+        </w:rPr>
         <w:t>A:</w:t>
       </w:r>
       <w:r>
         <w:rPr>
           <w:rFonts w:ascii="72 Monospace" w:hAnsi="72 Monospace" w:cs="72 Monospace"/>
         </w:rPr>
+        <w:t xml:space="preserve"> </w:t>
+      </w:r>
+      <w:r>
+        <w:rPr>
+          <w:rFonts w:ascii="72 Monospace" w:hAnsi="72 Monospace" w:cs="72 Monospace"/>
+        </w:rPr>
+        <w:t xml:space="preserve"> </w:t>
+      </w:r>
+      <w:r>
+        <w:rPr>
+          <w:rFonts w:ascii="72 Monospace" w:hAnsi="72 Monospace" w:cs="72 Monospace"/>
+        </w:rPr>
+        <w:t xml:space="preserve"> </w:t>
+      </w:r>
+      <w:r>
+        <w:rPr>
+          <w:rFonts w:ascii="72 Monospace" w:hAnsi="72 Monospace" w:cs="72 Monospace"/>
+        </w:rPr>
+        <w:t>5 segundos</w:t>
+      </w:r>
+      <w:r>
+        <w:rPr>
+          <w:rFonts w:ascii="72 Monospace" w:hAnsi="72 Monospace" w:cs="72 Monospace"/>
+        </w:rPr>
         <w:t xml:space="preserve">  </w:t>
       </w:r>
       <w:r>
         <w:rPr>
           <w:rFonts w:ascii="72 Monospace" w:hAnsi="72 Monospace" w:cs="72 Monospace"/>
         </w:rPr>
+        <w:t xml:space="preserve"> </w:t>
+      </w:r>
+      <w:r>
+        <w:rPr>
+          <w:rFonts w:ascii="72 Monospace" w:hAnsi="72 Monospace" w:cs="72 Monospace"/>
+        </w:rPr>
+        <w:t>12.5 ciclos</w:t>
+      </w:r>
+    </w:p>
+    <w:p>
+      <w:pPr>
+        <w:spacing w:after="0" w:line="240" w:lineRule="auto"/>
+        <w:rPr>
+          <w:rFonts w:ascii="72 Monospace" w:hAnsi="72 Monospace" w:cs="72 Monospace"/>
+        </w:rPr>
+      </w:pPr>
+      <w:r>
+        <w:rPr>
+          <w:rFonts w:ascii="72 Monospace" w:hAnsi="72 Monospace" w:cs="72 Monospace"/>
+        </w:rPr>
+        <w:t xml:space="preserve">Proceso </w:t>
+      </w:r>
+      <w:r>
+        <w:rPr>
+          <w:rFonts w:ascii="72 Monospace" w:hAnsi="72 Monospace" w:cs="72 Monospace"/>
+        </w:rPr>
+        <w:t>B:</w:t>
+      </w:r>
+      <w:r>
+        <w:rPr>
+          <w:rFonts w:ascii="72 Monospace" w:hAnsi="72 Monospace" w:cs="72 Monospace"/>
+        </w:rPr>
+        <w:t xml:space="preserve"> </w:t>
+      </w:r>
+      <w:r>
+        <w:rPr>
+          <w:rFonts w:ascii="72 Monospace" w:hAnsi="72 Monospace" w:cs="72 Monospace"/>
+        </w:rPr>
+        <w:t xml:space="preserve"> </w:t>
+      </w:r>
+      <w:r>
+        <w:rPr>
+          <w:rFonts w:ascii="72 Monospace" w:hAnsi="72 Monospace" w:cs="72 Monospace"/>
+        </w:rPr>
+        <w:t xml:space="preserve"> </w:t>
+      </w:r>
+      <w:r>
+        <w:rPr>
+          <w:rFonts w:ascii="72 Monospace" w:hAnsi="72 Monospace" w:cs="72 Monospace"/>
+        </w:rPr>
+        <w:t>3 segundos</w:t>
+      </w:r>
+      <w:r>
+        <w:rPr>
+          <w:rFonts w:ascii="72 Monospace" w:hAnsi="72 Monospace" w:cs="72 Monospace"/>
+        </w:rPr>
+        <w:t xml:space="preserve">  </w:t>
+      </w:r>
+      <w:r>
+        <w:rPr>
+          <w:rFonts w:ascii="72 Monospace" w:hAnsi="72 Monospace" w:cs="72 Monospace"/>
+        </w:rPr>
+        <w:t xml:space="preserve"> </w:t>
+      </w:r>
+      <w:r>
+        <w:rPr>
+          <w:rFonts w:ascii="72 Monospace" w:hAnsi="72 Monospace" w:cs="72 Monospace"/>
+        </w:rPr>
+        <w:t xml:space="preserve"> </w:t>
+      </w:r>
+      <w:r>
+        <w:rPr>
+          <w:rFonts w:ascii="72 Monospace" w:hAnsi="72 Monospace" w:cs="72 Monospace"/>
+        </w:rPr>
+        <w:t>7.5 ciclos</w:t>
+      </w:r>
+    </w:p>
+    <w:p>
+      <w:pPr>
+        <w:spacing w:after="0" w:line="240" w:lineRule="auto"/>
+        <w:rPr>
+          <w:rFonts w:ascii="72 Monospace" w:hAnsi="72 Monospace" w:cs="72 Monospace"/>
+        </w:rPr>
+      </w:pPr>
+      <w:r>
+        <w:rPr>
+          <w:rFonts w:ascii="72 Monospace" w:hAnsi="72 Monospace" w:cs="72 Monospace"/>
+        </w:rPr>
+        <w:t xml:space="preserve">Proceso </w:t>
+      </w:r>
+      <w:r>
+        <w:rPr>
+          <w:rFonts w:ascii="72 Monospace" w:hAnsi="72 Monospace" w:cs="72 Monospace"/>
+        </w:rPr>
+        <w:t xml:space="preserve">C: </w:t>
+      </w:r>
+      <w:r>
+        <w:rPr>
+          <w:rFonts w:ascii="72 Monospace" w:hAnsi="72 Monospace" w:cs="72 Monospace"/>
+        </w:rPr>
+        <w:t xml:space="preserve"> </w:t>
+      </w:r>
+      <w:r>
+        <w:rPr>
+          <w:rFonts w:ascii="72 Monospace" w:hAnsi="72 Monospace" w:cs="72 Monospace"/>
+        </w:rPr>
+        <w:t xml:space="preserve"> 6 segundos </w:t>
+      </w:r>
+      <w:r>
+        <w:rPr>
+          <w:rFonts w:ascii="72 Monospace" w:hAnsi="72 Monospace" w:cs="72 Monospace"/>
+        </w:rPr>
+        <w:t xml:space="preserve"> </w:t>
+      </w:r>
+      <w:r>
+        <w:rPr>
+          <w:rFonts w:ascii="72 Monospace" w:hAnsi="72 Monospace" w:cs="72 Monospace"/>
+        </w:rPr>
+        <w:t xml:space="preserve"> 15.0 ciclos</w:t>
+      </w:r>
+    </w:p>
+    <w:p>
+      <w:pPr>
+        <w:spacing w:after="0" w:line="240" w:lineRule="auto"/>
+        <w:rPr>
+          <w:rFonts w:ascii="72 Monospace" w:hAnsi="72 Monospace" w:cs="72 Monospace"/>
+        </w:rPr>
+      </w:pPr>
+      <w:r>
+        <w:rPr>
+          <w:rFonts w:ascii="72 Monospace" w:hAnsi="72 Monospace" w:cs="72 Monospace"/>
+        </w:rPr>
+        <w:t xml:space="preserve">Proceso </w:t>
+      </w:r>
+      <w:r>
+        <w:rPr>
+          <w:rFonts w:ascii="72 Monospace" w:hAnsi="72 Monospace" w:cs="72 Monospace"/>
+        </w:rPr>
+        <w:t>D:</w:t>
+      </w:r>
+      <w:r>
+        <w:rPr>
+          <w:rFonts w:ascii="72 Monospace" w:hAnsi="72 Monospace" w:cs="72 Monospace"/>
+        </w:rPr>
+        <w:t xml:space="preserve"> </w:t>
+      </w:r>
+      <w:r>
+        <w:rPr>
+          <w:rFonts w:ascii="72 Monospace" w:hAnsi="72 Monospace" w:cs="72 Monospace"/>
+        </w:rPr>
+        <w:t xml:space="preserve"> </w:t>
+      </w:r>
+      <w:r>
+        <w:rPr>
+          <w:rFonts w:ascii="72 Monospace" w:hAnsi="72 Monospace" w:cs="72 Monospace"/>
+        </w:rPr>
+        <w:t xml:space="preserve"> </w:t>
+      </w:r>
+      <w:r>
+        <w:rPr>
+          <w:rFonts w:ascii="72 Monospace" w:hAnsi="72 Monospace" w:cs="72 Monospace"/>
+        </w:rPr>
         <w:t>5 segundos</w:t>
       </w:r>
       <w:r>
         <w:rPr>
           <w:rFonts w:ascii="72 Monospace" w:hAnsi="72 Monospace" w:cs="72 Monospace"/>
         </w:rPr>
-        <w:t xml:space="preserve">  </w:t>
-      </w:r>
-      <w:r>
-        <w:rPr>
-          <w:rFonts w:ascii="72 Monospace" w:hAnsi="72 Monospace" w:cs="72 Monospace"/>
-        </w:rPr>
-        <w:t>12.5 ciclos</w:t>
-      </w:r>
-    </w:p>
-    <w:p>
-      <w:pPr>
-        <w:spacing w:after="0" w:line="240" w:lineRule="auto"/>
-        <w:rPr>
-          <w:rFonts w:ascii="72 Monospace" w:hAnsi="72 Monospace" w:cs="72 Monospace"/>
-        </w:rPr>
-      </w:pPr>
-      <w:r>
-        <w:rPr>
-          <w:rFonts w:ascii="72 Monospace" w:hAnsi="72 Monospace" w:cs="72 Monospace"/>
-        </w:rPr>
-        <w:t>B:</w:t>
-      </w:r>
-      <w:r>
-        <w:rPr>
-          <w:rFonts w:ascii="72 Monospace" w:hAnsi="72 Monospace" w:cs="72 Monospace"/>
-        </w:rPr>
-        <w:t xml:space="preserve">  </w:t>
-      </w:r>
-      <w:r>
-        <w:rPr>
-          <w:rFonts w:ascii="72 Monospace" w:hAnsi="72 Monospace" w:cs="72 Monospace"/>
-        </w:rPr>
-        <w:t>3 segundos</w:t>
-      </w:r>
-      <w:r>
-        <w:rPr>
-          <w:rFonts w:ascii="72 Monospace" w:hAnsi="72 Monospace" w:cs="72 Monospace"/>
-        </w:rPr>
-        <w:t xml:space="preserve">   </w:t>
-      </w:r>
-      <w:r>
-        <w:rPr>
-          <w:rFonts w:ascii="72 Monospace" w:hAnsi="72 Monospace" w:cs="72 Monospace"/>
-        </w:rPr>
-        <w:t>7.5 ciclos</w:t>
-      </w:r>
-    </w:p>
-    <w:p>
-      <w:pPr>
-        <w:spacing w:after="0" w:line="240" w:lineRule="auto"/>
-        <w:rPr>
-          <w:rFonts w:ascii="72 Monospace" w:hAnsi="72 Monospace" w:cs="72 Monospace"/>
-        </w:rPr>
-      </w:pPr>
-      <w:r>
-        <w:rPr>
-          <w:rFonts w:ascii="72 Monospace" w:hAnsi="72 Monospace" w:cs="72 Monospace"/>
-        </w:rPr>
-        <w:t>C:  6 segundos  15.0 ciclos</w:t>
-      </w:r>
-    </w:p>
-    <w:p>
-      <w:pPr>
-        <w:spacing w:after="0" w:line="240" w:lineRule="auto"/>
-        <w:rPr>
-          <w:rFonts w:ascii="72 Monospace" w:hAnsi="72 Monospace" w:cs="72 Monospace"/>
-        </w:rPr>
-      </w:pPr>
-      <w:r>
-        <w:rPr>
-          <w:rFonts w:ascii="72 Monospace" w:hAnsi="72 Monospace" w:cs="72 Monospace"/>
-        </w:rPr>
-        <w:t>D:</w:t>
-      </w:r>
-      <w:r>
-        <w:rPr>
-          <w:rFonts w:ascii="72 Monospace" w:hAnsi="72 Monospace" w:cs="72 Monospace"/>
-        </w:rPr>
-        <w:t xml:space="preserve">  </w:t>
-      </w:r>
-      <w:r>
-        <w:rPr>
-          <w:rFonts w:ascii="72 Monospace" w:hAnsi="72 Monospace" w:cs="72 Monospace"/>
-        </w:rPr>
-        <w:t>5 segundos</w:t>
-      </w:r>
-      <w:r>
-        <w:rPr>
-          <w:rFonts w:ascii="72 Monospace" w:hAnsi="72 Monospace" w:cs="72 Monospace"/>
-        </w:rPr>
-        <w:t xml:space="preserve">  </w:t>
+        <w:t xml:space="preserve"> </w:t>
+      </w:r>
+      <w:r>
+        <w:rPr>
+          <w:rFonts w:ascii="72 Monospace" w:hAnsi="72 Monospace" w:cs="72 Monospace"/>
+        </w:rPr>
+        <w:t xml:space="preserve"> </w:t>
+      </w:r>
+      <w:r>
+        <w:rPr>
+          <w:rFonts w:ascii="72 Monospace" w:hAnsi="72 Monospace" w:cs="72 Monospace"/>
+        </w:rPr>
+        <w:t xml:space="preserve"> </w:t>
       </w:r>
       <w:r>
         <w:rPr>
@@ -779,17 +1126,32 @@
     <w:p>
       <w:pPr>
         <w:spacing w:after="0" w:line="240" w:lineRule="auto"/>
-        <w:rPr>
-          <w:rFonts w:ascii="72 Monospace" w:hAnsi="72 Monospace" w:cs="72 Monospace"/>
-          <w:b/>
-        </w:rPr>
-      </w:pPr>
-      <w:r>
-        <w:rPr>
-          <w:rFonts w:ascii="72 Monospace" w:hAnsi="72 Monospace" w:cs="72 Monospace"/>
-          <w:b/>
+        <w:jc w:val="right"/>
+        <w:rPr>
+          <w:rFonts w:ascii="72 Monospace" w:hAnsi="72 Monospace" w:cs="72 Monospace"/>
+        </w:rPr>
+      </w:pPr>
+      <w:r>
+        <w:rPr>
+          <w:rFonts w:ascii="72 Monospace" w:hAnsi="72 Monospace" w:cs="72 Monospace"/>
         </w:rPr>
         <w:lastRenderedPageBreak/>
+        <w:t>(ciclos de 0.4 segundos)</w:t>
+      </w:r>
+    </w:p>
+    <w:p>
+      <w:pPr>
+        <w:spacing w:after="0" w:line="240" w:lineRule="auto"/>
+        <w:rPr>
+          <w:rFonts w:ascii="72 Monospace" w:hAnsi="72 Monospace" w:cs="72 Monospace"/>
+          <w:b/>
+        </w:rPr>
+      </w:pPr>
+      <w:r>
+        <w:rPr>
+          <w:rFonts w:ascii="72 Monospace" w:hAnsi="72 Monospace" w:cs="72 Monospace"/>
+          <w:b/>
+        </w:rPr>
         <w:t>Resultado</w:t>
       </w:r>
       <w:r>
@@ -977,157 +1339,265 @@
         <w:rPr>
           <w:rFonts w:ascii="72 Monospace" w:hAnsi="72 Monospace" w:cs="72 Monospace"/>
         </w:rPr>
+        <w:t xml:space="preserve">Proceso </w:t>
+      </w:r>
+      <w:r>
+        <w:rPr>
+          <w:rFonts w:ascii="72 Monospace" w:hAnsi="72 Monospace" w:cs="72 Monospace"/>
+        </w:rPr>
         <w:t>A:</w:t>
       </w:r>
       <w:r>
         <w:rPr>
           <w:rFonts w:ascii="72 Monospace" w:hAnsi="72 Monospace" w:cs="72 Monospace"/>
         </w:rPr>
+        <w:t xml:space="preserve"> </w:t>
+      </w:r>
+      <w:r>
+        <w:rPr>
+          <w:rFonts w:ascii="72 Monospace" w:hAnsi="72 Monospace" w:cs="72 Monospace"/>
+        </w:rPr>
+        <w:t xml:space="preserve"> </w:t>
+      </w:r>
+      <w:r>
+        <w:rPr>
+          <w:rFonts w:ascii="72 Monospace" w:hAnsi="72 Monospace" w:cs="72 Monospace"/>
+        </w:rPr>
+        <w:t xml:space="preserve"> </w:t>
+      </w:r>
+      <w:r>
+        <w:rPr>
+          <w:rFonts w:ascii="72 Monospace" w:hAnsi="72 Monospace" w:cs="72 Monospace"/>
+        </w:rPr>
+        <w:t>5 segundos</w:t>
+      </w:r>
+      <w:r>
+        <w:rPr>
+          <w:rFonts w:ascii="72 Monospace" w:hAnsi="72 Monospace" w:cs="72 Monospace"/>
+        </w:rPr>
+        <w:t xml:space="preserve"> </w:t>
+      </w:r>
+      <w:r>
+        <w:rPr>
+          <w:rFonts w:ascii="72 Monospace" w:hAnsi="72 Monospace" w:cs="72 Monospace"/>
+        </w:rPr>
+        <w:t xml:space="preserve"> </w:t>
+      </w:r>
+      <w:r>
+        <w:rPr>
+          <w:rFonts w:ascii="72 Monospace" w:hAnsi="72 Monospace" w:cs="72 Monospace"/>
+        </w:rPr>
+        <w:t xml:space="preserve"> </w:t>
+      </w:r>
+      <w:r>
+        <w:rPr>
+          <w:rFonts w:ascii="72 Monospace" w:hAnsi="72 Monospace" w:cs="72 Monospace"/>
+        </w:rPr>
+        <w:t>16.66 ciclos</w:t>
+      </w:r>
+    </w:p>
+    <w:p>
+      <w:pPr>
+        <w:spacing w:after="0" w:line="240" w:lineRule="auto"/>
+        <w:rPr>
+          <w:rFonts w:ascii="72 Monospace" w:hAnsi="72 Monospace" w:cs="72 Monospace"/>
+        </w:rPr>
+      </w:pPr>
+      <w:r>
+        <w:rPr>
+          <w:rFonts w:ascii="72 Monospace" w:hAnsi="72 Monospace" w:cs="72 Monospace"/>
+        </w:rPr>
+        <w:t xml:space="preserve">Proceso </w:t>
+      </w:r>
+      <w:r>
+        <w:rPr>
+          <w:rFonts w:ascii="72 Monospace" w:hAnsi="72 Monospace" w:cs="72 Monospace"/>
+        </w:rPr>
+        <w:t>B:</w:t>
+      </w:r>
+      <w:r>
+        <w:rPr>
+          <w:rFonts w:ascii="72 Monospace" w:hAnsi="72 Monospace" w:cs="72 Monospace"/>
+        </w:rPr>
         <w:t xml:space="preserve">  </w:t>
       </w:r>
       <w:r>
         <w:rPr>
           <w:rFonts w:ascii="72 Monospace" w:hAnsi="72 Monospace" w:cs="72 Monospace"/>
         </w:rPr>
+        <w:t xml:space="preserve"> </w:t>
+      </w:r>
+      <w:r>
+        <w:rPr>
+          <w:rFonts w:ascii="72 Monospace" w:hAnsi="72 Monospace" w:cs="72 Monospace"/>
+        </w:rPr>
+        <w:t>3 segundos</w:t>
+      </w:r>
+      <w:r>
+        <w:rPr>
+          <w:rFonts w:ascii="72 Monospace" w:hAnsi="72 Monospace" w:cs="72 Monospace"/>
+        </w:rPr>
+        <w:t xml:space="preserve">  </w:t>
+      </w:r>
+      <w:r>
+        <w:rPr>
+          <w:rFonts w:ascii="72 Monospace" w:hAnsi="72 Monospace" w:cs="72 Monospace"/>
+        </w:rPr>
+        <w:t xml:space="preserve"> </w:t>
+      </w:r>
+      <w:r>
+        <w:rPr>
+          <w:rFonts w:ascii="72 Monospace" w:hAnsi="72 Monospace" w:cs="72 Monospace"/>
+        </w:rPr>
+        <w:t xml:space="preserve">10.00 </w:t>
+      </w:r>
+      <w:r>
+        <w:rPr>
+          <w:rFonts w:ascii="72 Monospace" w:hAnsi="72 Monospace" w:cs="72 Monospace"/>
+        </w:rPr>
+        <w:t>ciclos</w:t>
+      </w:r>
+    </w:p>
+    <w:p>
+      <w:pPr>
+        <w:spacing w:after="0" w:line="240" w:lineRule="auto"/>
+        <w:rPr>
+          <w:rFonts w:ascii="72 Monospace" w:hAnsi="72 Monospace" w:cs="72 Monospace"/>
+        </w:rPr>
+      </w:pPr>
+      <w:r>
+        <w:rPr>
+          <w:rFonts w:ascii="72 Monospace" w:hAnsi="72 Monospace" w:cs="72 Monospace"/>
+        </w:rPr>
+        <w:t xml:space="preserve">Proceso </w:t>
+      </w:r>
+      <w:r>
+        <w:rPr>
+          <w:rFonts w:ascii="72 Monospace" w:hAnsi="72 Monospace" w:cs="72 Monospace"/>
+        </w:rPr>
+        <w:t>C:</w:t>
+      </w:r>
+      <w:r>
+        <w:rPr>
+          <w:rFonts w:ascii="72 Monospace" w:hAnsi="72 Monospace" w:cs="72 Monospace"/>
+        </w:rPr>
+        <w:t xml:space="preserve"> </w:t>
+      </w:r>
+      <w:r>
+        <w:rPr>
+          <w:rFonts w:ascii="72 Monospace" w:hAnsi="72 Monospace" w:cs="72 Monospace"/>
+        </w:rPr>
+        <w:t xml:space="preserve"> </w:t>
+      </w:r>
+      <w:r>
+        <w:rPr>
+          <w:rFonts w:ascii="72 Monospace" w:hAnsi="72 Monospace" w:cs="72 Monospace"/>
+        </w:rPr>
+        <w:t xml:space="preserve"> </w:t>
+      </w:r>
+      <w:r>
+        <w:rPr>
+          <w:rFonts w:ascii="72 Monospace" w:hAnsi="72 Monospace" w:cs="72 Monospace"/>
+        </w:rPr>
+        <w:t>6 segundos</w:t>
+      </w:r>
+      <w:r>
+        <w:rPr>
+          <w:rFonts w:ascii="72 Monospace" w:hAnsi="72 Monospace" w:cs="72 Monospace"/>
+        </w:rPr>
+        <w:t xml:space="preserve">  </w:t>
+      </w:r>
+      <w:r>
+        <w:rPr>
+          <w:rFonts w:ascii="72 Monospace" w:hAnsi="72 Monospace" w:cs="72 Monospace"/>
+        </w:rPr>
+        <w:t xml:space="preserve"> </w:t>
+      </w:r>
+      <w:r>
+        <w:rPr>
+          <w:rFonts w:ascii="72 Monospace" w:hAnsi="72 Monospace" w:cs="72 Monospace"/>
+        </w:rPr>
+        <w:t>20</w:t>
+      </w:r>
+      <w:r>
+        <w:rPr>
+          <w:rFonts w:ascii="72 Monospace" w:hAnsi="72 Monospace" w:cs="72 Monospace"/>
+        </w:rPr>
+        <w:t>.00</w:t>
+      </w:r>
+      <w:r>
+        <w:rPr>
+          <w:rFonts w:ascii="72 Monospace" w:hAnsi="72 Monospace" w:cs="72 Monospace"/>
+        </w:rPr>
+        <w:t xml:space="preserve"> ciclos</w:t>
+      </w:r>
+      <w:r>
+        <w:rPr>
+          <w:rFonts w:ascii="72 Monospace" w:hAnsi="72 Monospace" w:cs="72 Monospace"/>
+        </w:rPr>
+        <w:tab/>
+      </w:r>
+    </w:p>
+    <w:p>
+      <w:pPr>
+        <w:spacing w:after="0" w:line="240" w:lineRule="auto"/>
+        <w:rPr>
+          <w:rFonts w:ascii="72 Monospace" w:hAnsi="72 Monospace" w:cs="72 Monospace"/>
+        </w:rPr>
+      </w:pPr>
+      <w:r>
+        <w:rPr>
+          <w:rFonts w:ascii="72 Monospace" w:hAnsi="72 Monospace" w:cs="72 Monospace"/>
+        </w:rPr>
+        <w:t xml:space="preserve">Proceso </w:t>
+      </w:r>
+      <w:r>
+        <w:rPr>
+          <w:rFonts w:ascii="72 Monospace" w:hAnsi="72 Monospace" w:cs="72 Monospace"/>
+        </w:rPr>
+        <w:t>D:</w:t>
+      </w:r>
+      <w:r>
+        <w:rPr>
+          <w:rFonts w:ascii="72 Monospace" w:hAnsi="72 Monospace" w:cs="72 Monospace"/>
+        </w:rPr>
+        <w:t xml:space="preserve"> </w:t>
+      </w:r>
+      <w:r>
+        <w:rPr>
+          <w:rFonts w:ascii="72 Monospace" w:hAnsi="72 Monospace" w:cs="72 Monospace"/>
+        </w:rPr>
+        <w:t xml:space="preserve"> </w:t>
+      </w:r>
+      <w:r>
+        <w:rPr>
+          <w:rFonts w:ascii="72 Monospace" w:hAnsi="72 Monospace" w:cs="72 Monospace"/>
+        </w:rPr>
+        <w:t xml:space="preserve"> </w:t>
+      </w:r>
+      <w:r>
+        <w:rPr>
+          <w:rFonts w:ascii="72 Monospace" w:hAnsi="72 Monospace" w:cs="72 Monospace"/>
+        </w:rPr>
         <w:t>5 segundos</w:t>
       </w:r>
       <w:r>
         <w:rPr>
           <w:rFonts w:ascii="72 Monospace" w:hAnsi="72 Monospace" w:cs="72 Monospace"/>
         </w:rPr>
-        <w:t xml:space="preserve">  </w:t>
-      </w:r>
-      <w:r>
-        <w:rPr>
-          <w:rFonts w:ascii="72 Monospace" w:hAnsi="72 Monospace" w:cs="72 Monospace"/>
-        </w:rPr>
-        <w:t>16.66 ciclos</w:t>
-      </w:r>
-    </w:p>
-    <w:p>
-      <w:pPr>
-        <w:spacing w:after="0" w:line="240" w:lineRule="auto"/>
-        <w:rPr>
-          <w:rFonts w:ascii="72 Monospace" w:hAnsi="72 Monospace" w:cs="72 Monospace"/>
-        </w:rPr>
-      </w:pPr>
-      <w:r>
-        <w:rPr>
-          <w:rFonts w:ascii="72 Monospace" w:hAnsi="72 Monospace" w:cs="72 Monospace"/>
-        </w:rPr>
-        <w:t>B:</w:t>
-      </w:r>
-      <w:r>
-        <w:rPr>
-          <w:rFonts w:ascii="72 Monospace" w:hAnsi="72 Monospace" w:cs="72 Monospace"/>
-        </w:rPr>
-        <w:t xml:space="preserve">  </w:t>
-      </w:r>
-      <w:r>
-        <w:rPr>
-          <w:rFonts w:ascii="72 Monospace" w:hAnsi="72 Monospace" w:cs="72 Monospace"/>
-        </w:rPr>
-        <w:t>3 segundos</w:t>
-      </w:r>
-      <w:r>
-        <w:rPr>
-          <w:rFonts w:ascii="72 Monospace" w:hAnsi="72 Monospace" w:cs="72 Monospace"/>
-        </w:rPr>
-        <w:t xml:space="preserve">  10.00 </w:t>
-      </w:r>
-      <w:r>
-        <w:rPr>
-          <w:rFonts w:ascii="72 Monospace" w:hAnsi="72 Monospace" w:cs="72 Monospace"/>
-        </w:rPr>
-        <w:t>ciclos</w:t>
-      </w:r>
-    </w:p>
-    <w:p>
-      <w:pPr>
-        <w:spacing w:after="0" w:line="240" w:lineRule="auto"/>
-        <w:rPr>
-          <w:rFonts w:ascii="72 Monospace" w:hAnsi="72 Monospace" w:cs="72 Monospace"/>
-        </w:rPr>
-      </w:pPr>
-      <w:r>
-        <w:rPr>
-          <w:rFonts w:ascii="72 Monospace" w:hAnsi="72 Monospace" w:cs="72 Monospace"/>
-        </w:rPr>
-        <w:t>C:</w:t>
-      </w:r>
-      <w:r>
-        <w:rPr>
-          <w:rFonts w:ascii="72 Monospace" w:hAnsi="72 Monospace" w:cs="72 Monospace"/>
-        </w:rPr>
-        <w:t xml:space="preserve">  </w:t>
-      </w:r>
-      <w:r>
-        <w:rPr>
-          <w:rFonts w:ascii="72 Monospace" w:hAnsi="72 Monospace" w:cs="72 Monospace"/>
-        </w:rPr>
-        <w:t>6 segundos</w:t>
-      </w:r>
-      <w:r>
-        <w:rPr>
-          <w:rFonts w:ascii="72 Monospace" w:hAnsi="72 Monospace" w:cs="72 Monospace"/>
-        </w:rPr>
-        <w:t xml:space="preserve">  </w:t>
-      </w:r>
-      <w:r>
-        <w:rPr>
-          <w:rFonts w:ascii="72 Monospace" w:hAnsi="72 Monospace" w:cs="72 Monospace"/>
-        </w:rPr>
-        <w:t>20</w:t>
-      </w:r>
-      <w:r>
-        <w:rPr>
-          <w:rFonts w:ascii="72 Monospace" w:hAnsi="72 Monospace" w:cs="72 Monospace"/>
-        </w:rPr>
-        <w:t>.00</w:t>
-      </w:r>
-      <w:r>
-        <w:rPr>
-          <w:rFonts w:ascii="72 Monospace" w:hAnsi="72 Monospace" w:cs="72 Monospace"/>
-        </w:rPr>
-        <w:t xml:space="preserve"> ciclos</w:t>
-      </w:r>
-      <w:r>
-        <w:rPr>
-          <w:rFonts w:ascii="72 Monospace" w:hAnsi="72 Monospace" w:cs="72 Monospace"/>
-        </w:rPr>
-        <w:tab/>
-      </w:r>
-    </w:p>
-    <w:p>
-      <w:pPr>
-        <w:spacing w:after="0" w:line="240" w:lineRule="auto"/>
-        <w:rPr>
-          <w:rFonts w:ascii="72 Monospace" w:hAnsi="72 Monospace" w:cs="72 Monospace"/>
-        </w:rPr>
-      </w:pPr>
-      <w:r>
-        <w:rPr>
-          <w:rFonts w:ascii="72 Monospace" w:hAnsi="72 Monospace" w:cs="72 Monospace"/>
-        </w:rPr>
-        <w:t>D:</w:t>
-      </w:r>
-      <w:r>
-        <w:rPr>
-          <w:rFonts w:ascii="72 Monospace" w:hAnsi="72 Monospace" w:cs="72 Monospace"/>
-        </w:rPr>
-        <w:t xml:space="preserve">  </w:t>
-      </w:r>
-      <w:r>
-        <w:rPr>
-          <w:rFonts w:ascii="72 Monospace" w:hAnsi="72 Monospace" w:cs="72 Monospace"/>
-        </w:rPr>
-        <w:t>5 segundos</w:t>
-      </w:r>
-      <w:r>
-        <w:rPr>
-          <w:rFonts w:ascii="72 Monospace" w:hAnsi="72 Monospace" w:cs="72 Monospace"/>
-        </w:rPr>
-        <w:t xml:space="preserve">  </w:t>
+        <w:t xml:space="preserve"> </w:t>
+      </w:r>
+      <w:r>
+        <w:rPr>
+          <w:rFonts w:ascii="72 Monospace" w:hAnsi="72 Monospace" w:cs="72 Monospace"/>
+        </w:rPr>
+        <w:t xml:space="preserve"> </w:t>
+      </w:r>
+      <w:r>
+        <w:rPr>
+          <w:rFonts w:ascii="72 Monospace" w:hAnsi="72 Monospace" w:cs="72 Monospace"/>
+        </w:rPr>
+        <w:t xml:space="preserve"> </w:t>
       </w:r>
       <w:r>
         <w:rPr>
@@ -1525,17 +1995,44 @@
     <w:p>
       <w:pPr>
         <w:spacing w:after="0" w:line="240" w:lineRule="auto"/>
-        <w:rPr>
-          <w:rFonts w:ascii="72 Monospace" w:hAnsi="72 Monospace" w:cs="72 Monospace"/>
-          <w:b/>
-        </w:rPr>
-      </w:pPr>
-      <w:r>
-        <w:rPr>
-          <w:rFonts w:ascii="72 Monospace" w:hAnsi="72 Monospace" w:cs="72 Monospace"/>
-          <w:b/>
+        <w:jc w:val="right"/>
+        <w:rPr>
+          <w:rFonts w:ascii="72 Monospace" w:hAnsi="72 Monospace" w:cs="72 Monospace"/>
+        </w:rPr>
+      </w:pPr>
+      <w:r>
+        <w:rPr>
+          <w:rFonts w:ascii="72 Monospace" w:hAnsi="72 Monospace" w:cs="72 Monospace"/>
         </w:rPr>
         <w:lastRenderedPageBreak/>
+        <w:t>(ciclos de 0.</w:t>
+      </w:r>
+      <w:r>
+        <w:rPr>
+          <w:rFonts w:ascii="72 Monospace" w:hAnsi="72 Monospace" w:cs="72 Monospace"/>
+        </w:rPr>
+        <w:t>3</w:t>
+      </w:r>
+      <w:r>
+        <w:rPr>
+          <w:rFonts w:ascii="72 Monospace" w:hAnsi="72 Monospace" w:cs="72 Monospace"/>
+        </w:rPr>
+        <w:t xml:space="preserve"> segundos)</w:t>
+      </w:r>
+    </w:p>
+    <w:p>
+      <w:pPr>
+        <w:spacing w:after="0" w:line="240" w:lineRule="auto"/>
+        <w:rPr>
+          <w:rFonts w:ascii="72 Monospace" w:hAnsi="72 Monospace" w:cs="72 Monospace"/>
+          <w:b/>
+        </w:rPr>
+      </w:pPr>
+      <w:r>
+        <w:rPr>
+          <w:rFonts w:ascii="72 Monospace" w:hAnsi="72 Monospace" w:cs="72 Monospace"/>
+          <w:b/>
+        </w:rPr>
         <w:t>Resultado</w:t>
       </w:r>
       <w:r>
@@ -1750,49 +2247,169 @@
         <w:rPr>
           <w:rFonts w:ascii="72 Monospace" w:hAnsi="72 Monospace" w:cs="72 Monospace"/>
         </w:rPr>
-        <w:t>A:  5 segundos  5 ciclos</w:t>
-      </w:r>
-    </w:p>
-    <w:p>
-      <w:pPr>
-        <w:spacing w:after="0" w:line="240" w:lineRule="auto"/>
-        <w:rPr>
-          <w:rFonts w:ascii="72 Monospace" w:hAnsi="72 Monospace" w:cs="72 Monospace"/>
-        </w:rPr>
-      </w:pPr>
-      <w:r>
-        <w:rPr>
-          <w:rFonts w:ascii="72 Monospace" w:hAnsi="72 Monospace" w:cs="72 Monospace"/>
-        </w:rPr>
-        <w:t>B:  3 segundos  3 ciclos</w:t>
-      </w:r>
-    </w:p>
-    <w:p>
-      <w:pPr>
-        <w:spacing w:after="0" w:line="240" w:lineRule="auto"/>
-        <w:rPr>
-          <w:rFonts w:ascii="72 Monospace" w:hAnsi="72 Monospace" w:cs="72 Monospace"/>
-        </w:rPr>
-      </w:pPr>
-      <w:r>
-        <w:rPr>
-          <w:rFonts w:ascii="72 Monospace" w:hAnsi="72 Monospace" w:cs="72 Monospace"/>
-        </w:rPr>
-        <w:t>C:  6 segundos  6 ciclos</w:t>
-      </w:r>
-    </w:p>
-    <w:p>
-      <w:pPr>
-        <w:spacing w:after="0" w:line="240" w:lineRule="auto"/>
-        <w:rPr>
-          <w:rFonts w:ascii="72 Monospace" w:hAnsi="72 Monospace" w:cs="72 Monospace"/>
-        </w:rPr>
-      </w:pPr>
-      <w:r>
-        <w:rPr>
-          <w:rFonts w:ascii="72 Monospace" w:hAnsi="72 Monospace" w:cs="72 Monospace"/>
-        </w:rPr>
-        <w:t>D:  5 segundos  5 ciclos</w:t>
+        <w:t xml:space="preserve">Proceso </w:t>
+      </w:r>
+      <w:r>
+        <w:rPr>
+          <w:rFonts w:ascii="72 Monospace" w:hAnsi="72 Monospace" w:cs="72 Monospace"/>
+        </w:rPr>
+        <w:t xml:space="preserve">A:  </w:t>
+      </w:r>
+      <w:r>
+        <w:rPr>
+          <w:rFonts w:ascii="72 Monospace" w:hAnsi="72 Monospace" w:cs="72 Monospace"/>
+        </w:rPr>
+        <w:t xml:space="preserve"> </w:t>
+      </w:r>
+      <w:r>
+        <w:rPr>
+          <w:rFonts w:ascii="72 Monospace" w:hAnsi="72 Monospace" w:cs="72 Monospace"/>
+        </w:rPr>
+        <w:t xml:space="preserve">5 segundos  </w:t>
+      </w:r>
+      <w:r>
+        <w:rPr>
+          <w:rFonts w:ascii="72 Monospace" w:hAnsi="72 Monospace" w:cs="72 Monospace"/>
+        </w:rPr>
+        <w:t xml:space="preserve"> </w:t>
+      </w:r>
+      <w:r>
+        <w:rPr>
+          <w:rFonts w:ascii="72 Monospace" w:hAnsi="72 Monospace" w:cs="72 Monospace"/>
+        </w:rPr>
+        <w:t>5 ciclos</w:t>
+      </w:r>
+    </w:p>
+    <w:p>
+      <w:pPr>
+        <w:spacing w:after="0" w:line="240" w:lineRule="auto"/>
+        <w:rPr>
+          <w:rFonts w:ascii="72 Monospace" w:hAnsi="72 Monospace" w:cs="72 Monospace"/>
+        </w:rPr>
+      </w:pPr>
+      <w:r>
+        <w:rPr>
+          <w:rFonts w:ascii="72 Monospace" w:hAnsi="72 Monospace" w:cs="72 Monospace"/>
+        </w:rPr>
+        <w:t xml:space="preserve">Proceso </w:t>
+      </w:r>
+      <w:r>
+        <w:rPr>
+          <w:rFonts w:ascii="72 Monospace" w:hAnsi="72 Monospace" w:cs="72 Monospace"/>
+        </w:rPr>
+        <w:t xml:space="preserve">B: </w:t>
+      </w:r>
+      <w:r>
+        <w:rPr>
+          <w:rFonts w:ascii="72 Monospace" w:hAnsi="72 Monospace" w:cs="72 Monospace"/>
+        </w:rPr>
+        <w:t xml:space="preserve"> </w:t>
+      </w:r>
+      <w:r>
+        <w:rPr>
+          <w:rFonts w:ascii="72 Monospace" w:hAnsi="72 Monospace" w:cs="72 Monospace"/>
+        </w:rPr>
+        <w:t xml:space="preserve"> 3 segundos  </w:t>
+      </w:r>
+      <w:r>
+        <w:rPr>
+          <w:rFonts w:ascii="72 Monospace" w:hAnsi="72 Monospace" w:cs="72 Monospace"/>
+        </w:rPr>
+        <w:t xml:space="preserve"> </w:t>
+      </w:r>
+      <w:r>
+        <w:rPr>
+          <w:rFonts w:ascii="72 Monospace" w:hAnsi="72 Monospace" w:cs="72 Monospace"/>
+        </w:rPr>
+        <w:t>3 ciclos</w:t>
+      </w:r>
+    </w:p>
+    <w:p>
+      <w:pPr>
+        <w:spacing w:after="0" w:line="240" w:lineRule="auto"/>
+        <w:rPr>
+          <w:rFonts w:ascii="72 Monospace" w:hAnsi="72 Monospace" w:cs="72 Monospace"/>
+        </w:rPr>
+      </w:pPr>
+      <w:r>
+        <w:rPr>
+          <w:rFonts w:ascii="72 Monospace" w:hAnsi="72 Monospace" w:cs="72 Monospace"/>
+        </w:rPr>
+        <w:t xml:space="preserve">Proceso </w:t>
+      </w:r>
+      <w:r>
+        <w:rPr>
+          <w:rFonts w:ascii="72 Monospace" w:hAnsi="72 Monospace" w:cs="72 Monospace"/>
+        </w:rPr>
+        <w:t xml:space="preserve">C: </w:t>
+      </w:r>
+      <w:r>
+        <w:rPr>
+          <w:rFonts w:ascii="72 Monospace" w:hAnsi="72 Monospace" w:cs="72 Monospace"/>
+        </w:rPr>
+        <w:t xml:space="preserve"> </w:t>
+      </w:r>
+      <w:r>
+        <w:rPr>
+          <w:rFonts w:ascii="72 Monospace" w:hAnsi="72 Monospace" w:cs="72 Monospace"/>
+        </w:rPr>
+        <w:t xml:space="preserve"> 6 segundos  </w:t>
+      </w:r>
+      <w:r>
+        <w:rPr>
+          <w:rFonts w:ascii="72 Monospace" w:hAnsi="72 Monospace" w:cs="72 Monospace"/>
+        </w:rPr>
+        <w:t xml:space="preserve"> </w:t>
+      </w:r>
+      <w:r>
+        <w:rPr>
+          <w:rFonts w:ascii="72 Monospace" w:hAnsi="72 Monospace" w:cs="72 Monospace"/>
+        </w:rPr>
+        <w:t>6 ciclos</w:t>
+      </w:r>
+    </w:p>
+    <w:p>
+      <w:pPr>
+        <w:spacing w:after="0" w:line="240" w:lineRule="auto"/>
+        <w:rPr>
+          <w:rFonts w:ascii="72 Monospace" w:hAnsi="72 Monospace" w:cs="72 Monospace"/>
+        </w:rPr>
+      </w:pPr>
+      <w:r>
+        <w:rPr>
+          <w:rFonts w:ascii="72 Monospace" w:hAnsi="72 Monospace" w:cs="72 Monospace"/>
+        </w:rPr>
+        <w:t xml:space="preserve">Proceso </w:t>
+      </w:r>
+      <w:r>
+        <w:rPr>
+          <w:rFonts w:ascii="72 Monospace" w:hAnsi="72 Monospace" w:cs="72 Monospace"/>
+        </w:rPr>
+        <w:t xml:space="preserve">D: </w:t>
+      </w:r>
+      <w:r>
+        <w:rPr>
+          <w:rFonts w:ascii="72 Monospace" w:hAnsi="72 Monospace" w:cs="72 Monospace"/>
+        </w:rPr>
+        <w:t xml:space="preserve"> </w:t>
+      </w:r>
+      <w:r>
+        <w:rPr>
+          <w:rFonts w:ascii="72 Monospace" w:hAnsi="72 Monospace" w:cs="72 Monospace"/>
+        </w:rPr>
+        <w:t xml:space="preserve"> 5 segundos  </w:t>
+      </w:r>
+      <w:r>
+        <w:rPr>
+          <w:rFonts w:ascii="72 Monospace" w:hAnsi="72 Monospace" w:cs="72 Monospace"/>
+        </w:rPr>
+        <w:t xml:space="preserve"> </w:t>
+      </w:r>
+      <w:r>
+        <w:rPr>
+          <w:rFonts w:ascii="72 Monospace" w:hAnsi="72 Monospace" w:cs="72 Monospace"/>
+        </w:rPr>
+        <w:t>5 ciclos</w:t>
       </w:r>
     </w:p>
     <w:p>
@@ -2147,17 +2764,44 @@
     <w:p>
       <w:pPr>
         <w:spacing w:after="0" w:line="240" w:lineRule="auto"/>
-        <w:rPr>
-          <w:rFonts w:ascii="72 Monospace" w:hAnsi="72 Monospace" w:cs="72 Monospace"/>
-          <w:b/>
-        </w:rPr>
-      </w:pPr>
-      <w:r>
-        <w:rPr>
-          <w:rFonts w:ascii="72 Monospace" w:hAnsi="72 Monospace" w:cs="72 Monospace"/>
-          <w:b/>
+        <w:jc w:val="right"/>
+        <w:rPr>
+          <w:rFonts w:ascii="72 Monospace" w:hAnsi="72 Monospace" w:cs="72 Monospace"/>
+        </w:rPr>
+      </w:pPr>
+      <w:r>
+        <w:rPr>
+          <w:rFonts w:ascii="72 Monospace" w:hAnsi="72 Monospace" w:cs="72 Monospace"/>
         </w:rPr>
         <w:lastRenderedPageBreak/>
+        <w:t xml:space="preserve">(ciclos de </w:t>
+      </w:r>
+      <w:r>
+        <w:rPr>
+          <w:rFonts w:ascii="72 Monospace" w:hAnsi="72 Monospace" w:cs="72 Monospace"/>
+        </w:rPr>
+        <w:t>1.1</w:t>
+      </w:r>
+      <w:r>
+        <w:rPr>
+          <w:rFonts w:ascii="72 Monospace" w:hAnsi="72 Monospace" w:cs="72 Monospace"/>
+        </w:rPr>
+        <w:t xml:space="preserve"> segundos)</w:t>
+      </w:r>
+    </w:p>
+    <w:p>
+      <w:pPr>
+        <w:spacing w:after="0" w:line="240" w:lineRule="auto"/>
+        <w:rPr>
+          <w:rFonts w:ascii="72 Monospace" w:hAnsi="72 Monospace" w:cs="72 Monospace"/>
+          <w:b/>
+        </w:rPr>
+      </w:pPr>
+      <w:r>
+        <w:rPr>
+          <w:rFonts w:ascii="72 Monospace" w:hAnsi="72 Monospace" w:cs="72 Monospace"/>
+          <w:b/>
+        </w:rPr>
         <w:t>Resultado</w:t>
       </w:r>
       <w:r>
@@ -2816,7 +3460,7 @@
 </file>
 
 <file path=customXml/itemProps1.xml><?xml version="1.0" encoding="utf-8"?>
-<ds:datastoreItem xmlns:ds="http://schemas.openxmlformats.org/officeDocument/2006/customXml" ds:itemID="{AEF715F9-C7DA-4819-B08D-2061E186942F}">
+<ds:datastoreItem xmlns:ds="http://schemas.openxmlformats.org/officeDocument/2006/customXml" ds:itemID="{FDE4EAB1-4E6B-474C-8B40-5F15996B2735}">
   <ds:schemaRefs>
     <ds:schemaRef ds:uri="http://schemas.openxmlformats.org/officeDocument/2006/bibliography"/>
   </ds:schemaRefs>

</xml_diff>